<commit_message>
Updated the change process part of the document.
</commit_message>
<xml_diff>
--- a/documents/Standards.docx
+++ b/documents/Standards.docx
@@ -6,8 +6,6 @@
       <w:r>
         <w:t xml:space="preserve">Team: </w:t>
       </w:r>
-      <w:bookmarkStart w:id="0" w:name="_GoBack"/>
-      <w:bookmarkEnd w:id="0"/>
       <w:proofErr w:type="spellStart"/>
       <w:r>
         <w:t>Elvijs</w:t>
@@ -499,6 +497,16 @@
       <w:r>
         <w:t xml:space="preserve"> </w:t>
       </w:r>
+      <w:r>
+        <w:t xml:space="preserve">we will discuss as a group, and update our Trello board accordingly.  </w:t>
+      </w:r>
+      <w:r>
+        <w:t xml:space="preserve">Each developer will be responsible for testing their own code.  There will be a final team review of the system to ensure that all requirements have been met and that the system is free of defaults.  </w:t>
+      </w:r>
+    </w:p>
+    <w:p>
+      <w:bookmarkStart w:id="0" w:name="_GoBack"/>
+      <w:bookmarkEnd w:id="0"/>
     </w:p>
     <w:p/>
     <w:sectPr>

</xml_diff>